<commit_message>
add new change file
</commit_message>
<xml_diff>
--- a/DO_AN_WEB.docx
+++ b/DO_AN_WEB.docx
@@ -5047,7 +5047,7 @@
         <mc:AlternateContent>
           <mc:Choice Requires="wpg">
             <w:drawing>
-              <wp:anchor distT="0" distB="0" distL="114300" distR="114300" simplePos="0" relativeHeight="251716608" behindDoc="0" locked="0" layoutInCell="1" allowOverlap="1" wp14:anchorId="74077762" wp14:editId="5319BEA5">
+              <wp:anchor distT="0" distB="0" distL="114300" distR="114300" simplePos="0" relativeHeight="251716608" behindDoc="0" locked="0" layoutInCell="1" allowOverlap="1" wp14:anchorId="74077762" wp14:editId="2A0FF15E">
                 <wp:simplePos x="0" y="0"/>
                 <wp:positionH relativeFrom="column">
                   <wp:posOffset>-347357</wp:posOffset>
@@ -5316,6 +5316,7 @@
                                             <a:prstGeom prst="rect">
                                               <a:avLst/>
                                             </a:prstGeom>
+                                            <a:ln w="28575"/>
                                           </wps:spPr>
                                           <wps:style>
                                             <a:lnRef idx="2">
@@ -5611,6 +5612,7 @@
                                         <a:prstGeom prst="rect">
                                           <a:avLst/>
                                         </a:prstGeom>
+                                        <a:ln w="28575"/>
                                       </wps:spPr>
                                       <wps:style>
                                         <a:lnRef idx="2">
@@ -5988,6 +5990,7 @@
                                         <a:prstGeom prst="rect">
                                           <a:avLst/>
                                         </a:prstGeom>
+                                        <a:ln w="28575"/>
                                       </wps:spPr>
                                       <wps:style>
                                         <a:lnRef idx="2">
@@ -6699,7 +6702,7 @@
           </mc:Choice>
           <mc:Fallback>
             <w:pict>
-              <v:group w14:anchorId="74077762" id="Group 224" o:spid="_x0000_s1076" style="position:absolute;left:0;text-align:left;margin-left:-27.35pt;margin-top:19.4pt;width:562.15pt;height:627.3pt;z-index:251716608;mso-width-relative:margin" coordorigin="2549" coordsize="71398,79667" o:gfxdata="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">
+              <v:group w14:anchorId="74077762" id="Group 224" o:spid="_x0000_s1076" style="position:absolute;left:0;text-align:left;margin-left:-27.35pt;margin-top:19.4pt;width:562.15pt;height:627.3pt;z-index:251716608;mso-width-relative:margin" coordorigin="2549" coordsize="71398,79667" o:gfxdata="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">
                 <v:group id="Group 7" o:spid="_x0000_s1077" style="position:absolute;left:2549;width:71399;height:79667" coordorigin="1842" coordsize="71404,79668" o:gfxdata="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">
                   <v:group id="Group 17" o:spid="_x0000_s1078" style="position:absolute;left:1842;width:71405;height:72153" coordorigin="2190,-49" coordsize="72533,72153" o:gfxdata="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">
                     <v:group id="Group 18" o:spid="_x0000_s1079" style="position:absolute;left:2190;top:-49;width:72534;height:72153" coordorigin="2190,-49" coordsize="72533,72153" o:gfxdata="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">
@@ -6742,7 +6745,7 @@
                               <v:group id="Group 70" o:spid="_x0000_s1086" style="position:absolute;top:26;width:57505;height:79270" coordorigin=",26" coordsize="57505,79269" o:gfxdata="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">
                                 <v:group id="Group 71" o:spid="_x0000_s1087" style="position:absolute;top:26;width:57505;height:79270" coordorigin=",25" coordsize="57510,74900" o:gfxdata="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">
                                   <v:rect id="Rectangle 75" o:spid="_x0000_s1088" style="position:absolute;top:1418;width:57510;height:73508;visibility:visible;mso-wrap-style:square;v-text-anchor:middle" o:gfxdata="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" fillcolor="white [3201]" strokecolor="black [3213]" strokeweight="1.5pt"/>
-                                  <v:rect id="Rectangle 77" o:spid="_x0000_s1089" style="position:absolute;left:2930;top:3546;width:52025;height:11671;visibility:visible;mso-wrap-style:square;v-text-anchor:middle" o:gfxdata="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" fillcolor="white [3201]" strokecolor="#70ad47 [3209]" strokeweight="1pt"/>
+                                  <v:rect id="Rectangle 77" o:spid="_x0000_s1089" style="position:absolute;left:2930;top:3546;width:52025;height:11671;visibility:visible;mso-wrap-style:square;v-text-anchor:middle" o:gfxdata="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" fillcolor="white [3201]" strokecolor="#70ad47 [3209]" strokeweight="2.25pt"/>
                                   <v:shape id="Text Box 78" o:spid="_x0000_s1090" type="#_x0000_t202" style="position:absolute;left:4605;top:1727;width:7108;height:2600;visibility:visible;mso-wrap-style:square;v-text-anchor:top" o:gfxdata="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" fillcolor="white [3201]" stroked="f" strokeweight=".5pt">
                                     <v:textbox>
                                       <w:txbxContent>
@@ -6839,7 +6842,7 @@
                                   </v:textbox>
                                 </v:shape>
                               </v:group>
-                              <v:rect id="Rectangle 84" o:spid="_x0000_s1096" style="position:absolute;left:2588;top:18457;width:52006;height:37973;visibility:visible;mso-wrap-style:square;v-text-anchor:middle" o:gfxdata="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" fillcolor="white [3201]" strokecolor="#70ad47 [3209]" strokeweight="1pt"/>
+                              <v:rect id="Rectangle 84" o:spid="_x0000_s1096" style="position:absolute;left:2588;top:18457;width:52006;height:37973;visibility:visible;mso-wrap-style:square;v-text-anchor:middle" o:gfxdata="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" fillcolor="white [3201]" strokecolor="#70ad47 [3209]" strokeweight="2.25pt"/>
                               <v:shape id="Text Box 85" o:spid="_x0000_s1097" type="#_x0000_t202" style="position:absolute;left:4902;top:17359;width:7255;height:3302;visibility:visible;mso-wrap-style:square;v-text-anchor:top" o:gfxdata="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" fillcolor="white [3201]" stroked="f" strokeweight=".5pt">
                                 <v:textbox>
                                   <w:txbxContent>
@@ -6948,7 +6951,7 @@
                                   </w:txbxContent>
                                 </v:textbox>
                               </v:shape>
-                              <v:rect id="Rectangle 112" o:spid="_x0000_s1104" style="position:absolute;left:2588;top:59150;width:52020;height:16746;visibility:visible;mso-wrap-style:square;v-text-anchor:middle" o:gfxdata="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" fillcolor="white [3201]" strokecolor="#70ad47 [3209]" strokeweight="1pt"/>
+                              <v:rect id="Rectangle 112" o:spid="_x0000_s1104" style="position:absolute;left:2588;top:59150;width:52020;height:16746;visibility:visible;mso-wrap-style:square;v-text-anchor:middle" o:gfxdata="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" fillcolor="white [3201]" strokecolor="#70ad47 [3209]" strokeweight="2.25pt"/>
                               <v:shape id="Text Box 113" o:spid="_x0000_s1105" type="#_x0000_t202" style="position:absolute;left:4250;top:57821;width:7658;height:2831;visibility:visible;mso-wrap-style:square;v-text-anchor:top" o:gfxdata="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" fillcolor="white [3212]" stroked="f" strokeweight=".5pt">
                                 <v:textbox>
                                   <w:txbxContent>
@@ -7105,6 +7108,10 @@
                           </w:txbxContent>
                         </v:textbox>
                       </v:shape>
+                      <v:shapetype id="_x0000_t32" coordsize="21600,21600" o:spt="32" o:oned="t" path="m,l21600,21600e" filled="f">
+                        <v:path arrowok="t" fillok="f" o:connecttype="none"/>
+                        <o:lock v:ext="edit" shapetype="t"/>
+                      </v:shapetype>
                       <v:shape id="Straight Arrow Connector 126" o:spid="_x0000_s1114" type="#_x0000_t32" style="position:absolute;left:61274;top:58720;width:3178;height:3280;flip:x y;visibility:visible;mso-wrap-style:square" o:connectortype="straight" o:gfxdata="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" strokecolor="#4472c4 [3204]" strokeweight="1.5pt">
                         <v:stroke endarrow="block" joinstyle="miter"/>
                       </v:shape>
@@ -8812,7 +8819,7 @@
         <mc:AlternateContent>
           <mc:Choice Requires="wpg">
             <w:drawing>
-              <wp:anchor distT="0" distB="0" distL="114300" distR="114300" simplePos="0" relativeHeight="251736064" behindDoc="0" locked="0" layoutInCell="1" allowOverlap="1" wp14:anchorId="35F434F8" wp14:editId="26999C9C">
+              <wp:anchor distT="0" distB="0" distL="114300" distR="114300" simplePos="0" relativeHeight="251736064" behindDoc="0" locked="0" layoutInCell="1" allowOverlap="1" wp14:anchorId="35F434F8" wp14:editId="278F890A">
                 <wp:simplePos x="0" y="0"/>
                 <wp:positionH relativeFrom="column">
                   <wp:posOffset>-554391</wp:posOffset>
@@ -9070,6 +9077,7 @@
                                           <a:prstGeom prst="rect">
                                             <a:avLst/>
                                           </a:prstGeom>
+                                          <a:ln w="28575"/>
                                         </wps:spPr>
                                         <wps:style>
                                           <a:lnRef idx="2">
@@ -9365,6 +9373,7 @@
                                       <a:prstGeom prst="rect">
                                         <a:avLst/>
                                       </a:prstGeom>
+                                      <a:ln w="28575"/>
                                     </wps:spPr>
                                     <wps:style>
                                       <a:lnRef idx="2">
@@ -10008,6 +10017,7 @@
                                       <a:prstGeom prst="rect">
                                         <a:avLst/>
                                       </a:prstGeom>
+                                      <a:ln w="28575"/>
                                     </wps:spPr>
                                     <wps:style>
                                       <a:lnRef idx="2">
@@ -10685,7 +10695,7 @@
           </mc:Choice>
           <mc:Fallback>
             <w:pict>
-              <v:group w14:anchorId="35F434F8" id="Group 149" o:spid="_x0000_s1123" style="position:absolute;left:0;text-align:left;margin-left:-43.65pt;margin-top:19.4pt;width:578.1pt;height:627.3pt;z-index:251736064;mso-width-relative:margin;mso-height-relative:margin" coordorigin="-172" coordsize="73419,79668" o:gfxdata="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">
+              <v:group w14:anchorId="35F434F8" id="Group 149" o:spid="_x0000_s1123" style="position:absolute;left:0;text-align:left;margin-left:-43.65pt;margin-top:19.4pt;width:578.1pt;height:627.3pt;z-index:251736064;mso-width-relative:margin;mso-height-relative:margin" coordorigin="-172" coordsize="73419,79668" o:gfxdata="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">
                 <v:group id="Group 150" o:spid="_x0000_s1124" style="position:absolute;left:-172;width:73419;height:72153" coordorigin="143,-49" coordsize="74580,72153" o:gfxdata="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">
                   <v:group id="Group 151" o:spid="_x0000_s1125" style="position:absolute;left:5705;top:-49;width:69019;height:72153" coordorigin="5705,-49" coordsize="69018,72153" o:gfxdata="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">
                     <v:group id="Group 152" o:spid="_x0000_s1126" style="position:absolute;left:5705;top:-49;width:61107;height:72153" coordorigin="-1444,2377" coordsize="65987,77290" o:gfxdata="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">
@@ -10727,7 +10737,7 @@
                             <v:group id="Group 159" o:spid="_x0000_s1132" style="position:absolute;top:26;width:57505;height:79270" coordorigin=",26" coordsize="57505,79269" o:gfxdata="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">
                               <v:group id="Group 160" o:spid="_x0000_s1133" style="position:absolute;top:26;width:57505;height:79270" coordorigin=",25" coordsize="57510,74900" o:gfxdata="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">
                                 <v:rect id="Rectangle 161" o:spid="_x0000_s1134" style="position:absolute;top:1418;width:57510;height:73508;visibility:visible;mso-wrap-style:square;v-text-anchor:middle" o:gfxdata="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" fillcolor="white [3201]" strokecolor="black [3213]" strokeweight="1.5pt"/>
-                                <v:rect id="Rectangle 162" o:spid="_x0000_s1135" style="position:absolute;left:2930;top:3546;width:52025;height:11671;visibility:visible;mso-wrap-style:square;v-text-anchor:middle" o:gfxdata="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" fillcolor="white [3201]" strokecolor="#70ad47 [3209]" strokeweight="1pt"/>
+                                <v:rect id="Rectangle 162" o:spid="_x0000_s1135" style="position:absolute;left:2930;top:3546;width:52025;height:11671;visibility:visible;mso-wrap-style:square;v-text-anchor:middle" o:gfxdata="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" fillcolor="white [3201]" strokecolor="#70ad47 [3209]" strokeweight="2.25pt"/>
                                 <v:shape id="Text Box 163" o:spid="_x0000_s1136" type="#_x0000_t202" style="position:absolute;left:4605;top:1727;width:7108;height:2600;visibility:visible;mso-wrap-style:square;v-text-anchor:top" o:gfxdata="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" fillcolor="white [3201]" stroked="f" strokeweight=".5pt">
                                   <v:textbox>
                                     <w:txbxContent>
@@ -10824,7 +10834,7 @@
                                 </v:textbox>
                               </v:shape>
                             </v:group>
-                            <v:rect id="Rectangle 169" o:spid="_x0000_s1142" style="position:absolute;left:2588;top:18457;width:52006;height:37973;visibility:visible;mso-wrap-style:square;v-text-anchor:middle" o:gfxdata="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" fillcolor="white [3201]" strokecolor="#70ad47 [3209]" strokeweight="1pt"/>
+                            <v:rect id="Rectangle 169" o:spid="_x0000_s1142" style="position:absolute;left:2588;top:18457;width:52006;height:37973;visibility:visible;mso-wrap-style:square;v-text-anchor:middle" o:gfxdata="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" fillcolor="white [3201]" strokecolor="#70ad47 [3209]" strokeweight="2.25pt"/>
                             <v:shape id="Text Box 170" o:spid="_x0000_s1143" type="#_x0000_t202" style="position:absolute;left:4902;top:17359;width:7255;height:3302;visibility:visible;mso-wrap-style:square;v-text-anchor:top" o:gfxdata="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" fillcolor="white [3201]" stroked="f" strokeweight=".5pt">
                               <v:textbox>
                                 <w:txbxContent>
@@ -10985,7 +10995,7 @@
                                 </w:txbxContent>
                               </v:textbox>
                             </v:shape>
-                            <v:rect id="Rectangle 185" o:spid="_x0000_s1156" style="position:absolute;left:2588;top:59150;width:52020;height:16746;visibility:visible;mso-wrap-style:square;v-text-anchor:middle" o:gfxdata="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" fillcolor="white [3201]" strokecolor="#70ad47 [3209]" strokeweight="1pt"/>
+                            <v:rect id="Rectangle 185" o:spid="_x0000_s1156" style="position:absolute;left:2588;top:59150;width:52020;height:16746;visibility:visible;mso-wrap-style:square;v-text-anchor:middle" o:gfxdata="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" fillcolor="white [3201]" strokecolor="#70ad47 [3209]" strokeweight="2.25pt"/>
                             <v:shape id="Text Box 186" o:spid="_x0000_s1157" type="#_x0000_t202" style="position:absolute;left:4250;top:57821;width:7658;height:2831;visibility:visible;mso-wrap-style:square;v-text-anchor:top" o:gfxdata="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" fillcolor="white [3212]" stroked="f" strokeweight=".5pt">
                               <v:textbox>
                                 <w:txbxContent>
@@ -12784,7 +12794,7 @@
         <mc:AlternateContent>
           <mc:Choice Requires="wpg">
             <w:drawing>
-              <wp:anchor distT="0" distB="0" distL="114300" distR="114300" simplePos="0" relativeHeight="251813888" behindDoc="0" locked="0" layoutInCell="1" allowOverlap="1" wp14:anchorId="05A323C3" wp14:editId="7ED292DB">
+              <wp:anchor distT="0" distB="0" distL="114300" distR="114300" simplePos="0" relativeHeight="251813888" behindDoc="0" locked="0" layoutInCell="1" allowOverlap="1" wp14:anchorId="05A323C3" wp14:editId="2075830A">
                 <wp:simplePos x="0" y="0"/>
                 <wp:positionH relativeFrom="column">
                   <wp:posOffset>-563017</wp:posOffset>
@@ -13479,7 +13489,7 @@
                                       <a:prstGeom prst="rect">
                                         <a:avLst/>
                                       </a:prstGeom>
-                                      <a:ln>
+                                      <a:ln w="28575">
                                         <a:solidFill>
                                           <a:schemeClr val="accent6"/>
                                         </a:solidFill>
@@ -14118,7 +14128,7 @@
           </mc:Choice>
           <mc:Fallback>
             <w:pict>
-              <v:group w14:anchorId="05A323C3" id="Group 374" o:spid="_x0000_s1174" style="position:absolute;left:0;text-align:left;margin-left:-44.35pt;margin-top:19.4pt;width:578.8pt;height:627.3pt;z-index:251813888;mso-width-relative:margin" coordorigin="-258" coordsize="73506,79667" o:gfxdata="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">
+              <v:group w14:anchorId="05A323C3" id="Group 374" o:spid="_x0000_s1174" style="position:absolute;left:0;text-align:left;margin-left:-44.35pt;margin-top:19.4pt;width:578.8pt;height:627.3pt;z-index:251813888;mso-width-relative:margin" coordorigin="-258" coordsize="73506,79667" o:gfxdata="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">
                 <v:group id="Group 225" o:spid="_x0000_s1175" style="position:absolute;left:-258;width:73505;height:79667" coordorigin="-258" coordsize="73506,79668" o:gfxdata="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">
                   <v:group id="Group 244" o:spid="_x0000_s1176" style="position:absolute;left:-258;width:73505;height:72153" coordorigin="56,-49" coordsize="74667,72153" o:gfxdata="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">
                     <v:group id="Group 246" o:spid="_x0000_s1177" style="position:absolute;left:5705;top:-49;width:69019;height:72153" coordorigin="5705,-49" coordsize="69018,72153" o:gfxdata="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">
@@ -14279,7 +14289,7 @@
                                 </w:txbxContent>
                               </v:textbox>
                             </v:shape>
-                            <v:rect id="Rectangle 344" o:spid="_x0000_s1195" style="position:absolute;left:2588;top:59150;width:52020;height:16746;visibility:visible;mso-wrap-style:square;v-text-anchor:middle" o:gfxdata="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" fillcolor="white [3201]" strokecolor="#70ad47 [3209]" strokeweight="1pt"/>
+                            <v:rect id="Rectangle 344" o:spid="_x0000_s1195" style="position:absolute;left:2588;top:59150;width:52020;height:16746;visibility:visible;mso-wrap-style:square;v-text-anchor:middle" o:gfxdata="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" fillcolor="white [3201]" strokecolor="#70ad47 [3209]" strokeweight="2.25pt"/>
                             <v:shape id="Text Box 345" o:spid="_x0000_s1196" type="#_x0000_t202" style="position:absolute;left:4250;top:57821;width:7658;height:2831;visibility:visible;mso-wrap-style:square;v-text-anchor:top" o:gfxdata="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" fillcolor="white [3201]" stroked="f" strokeweight="1pt">
                               <v:textbox>
                                 <w:txbxContent>
@@ -17455,7 +17465,7 @@
         <mc:AlternateContent>
           <mc:Choice Requires="wpg">
             <w:drawing>
-              <wp:anchor distT="0" distB="0" distL="114300" distR="114300" simplePos="0" relativeHeight="251760640" behindDoc="0" locked="0" layoutInCell="1" allowOverlap="1" wp14:anchorId="43939B7B" wp14:editId="1C45BC3C">
+              <wp:anchor distT="0" distB="0" distL="114300" distR="114300" simplePos="0" relativeHeight="251760640" behindDoc="0" locked="0" layoutInCell="1" allowOverlap="1" wp14:anchorId="43939B7B" wp14:editId="155A85D6">
                 <wp:simplePos x="0" y="0"/>
                 <wp:positionH relativeFrom="column">
                   <wp:posOffset>-350166</wp:posOffset>
@@ -17702,6 +17712,7 @@
                                         <a:prstGeom prst="rect">
                                           <a:avLst/>
                                         </a:prstGeom>
+                                        <a:ln w="28575"/>
                                       </wps:spPr>
                                       <wps:style>
                                         <a:lnRef idx="2">
@@ -17997,6 +18008,7 @@
                                     <a:prstGeom prst="rect">
                                       <a:avLst/>
                                     </a:prstGeom>
+                                    <a:ln w="28575"/>
                                   </wps:spPr>
                                   <wps:style>
                                     <a:lnRef idx="2">
@@ -18381,6 +18393,7 @@
                                     <a:prstGeom prst="rect">
                                       <a:avLst/>
                                     </a:prstGeom>
+                                    <a:ln w="28575"/>
                                   </wps:spPr>
                                   <wps:style>
                                     <a:lnRef idx="2">
@@ -19008,7 +19021,7 @@
           </mc:Choice>
           <mc:Fallback>
             <w:pict>
-              <v:group w14:anchorId="43939B7B" id="Group 245" o:spid="_x0000_s1222" style="position:absolute;left:0;text-align:left;margin-left:-27.55pt;margin-top:19.5pt;width:562.15pt;height:627.3pt;z-index:251760640" coordorigin="1842" coordsize="71404,79668" o:gfxdata="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">
+              <v:group w14:anchorId="43939B7B" id="Group 245" o:spid="_x0000_s1222" style="position:absolute;left:0;text-align:left;margin-left:-27.55pt;margin-top:19.5pt;width:562.15pt;height:627.3pt;z-index:251760640" coordorigin="1842" coordsize="71404,79668" o:gfxdata="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">
                 <v:group id="Group 247" o:spid="_x0000_s1223" style="position:absolute;left:1842;width:71405;height:72153" coordorigin="2190,-49" coordsize="72533,72153" o:gfxdata="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">
                   <v:group id="Group 248" o:spid="_x0000_s1224" style="position:absolute;left:2190;top:-49;width:64622;height:72153" coordorigin="-5240,2377" coordsize="69783,77290" o:gfxdata="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">
                     <v:shape id="Text Box 249" o:spid="_x0000_s1225" type="#_x0000_t202" style="position:absolute;left:52510;top:2377;width:12032;height:3877;visibility:visible;mso-wrap-style:square;v-text-anchor:top" o:gfxdata="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" fillcolor="white [3201]" strokecolor="#ed7d31 [3205]" strokeweight="2.25pt">
@@ -19049,7 +19062,7 @@
                           <v:group id="Group 255" o:spid="_x0000_s1230" style="position:absolute;top:26;width:57505;height:79270" coordorigin=",26" coordsize="57505,79269" o:gfxdata="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">
                             <v:group id="Group 256" o:spid="_x0000_s1231" style="position:absolute;top:26;width:57505;height:79270" coordorigin=",25" coordsize="57510,74900" o:gfxdata="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">
                               <v:rect id="Rectangle 257" o:spid="_x0000_s1232" style="position:absolute;top:1418;width:57510;height:73508;visibility:visible;mso-wrap-style:square;v-text-anchor:middle" o:gfxdata="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" fillcolor="white [3201]" strokecolor="black [3213]" strokeweight="1.5pt"/>
-                              <v:rect id="Rectangle 258" o:spid="_x0000_s1233" style="position:absolute;left:2930;top:3546;width:52025;height:11671;visibility:visible;mso-wrap-style:square;v-text-anchor:middle" o:gfxdata="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" fillcolor="white [3201]" strokecolor="#70ad47 [3209]" strokeweight="1pt"/>
+                              <v:rect id="Rectangle 258" o:spid="_x0000_s1233" style="position:absolute;left:2930;top:3546;width:52025;height:11671;visibility:visible;mso-wrap-style:square;v-text-anchor:middle" o:gfxdata="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" fillcolor="white [3201]" strokecolor="#70ad47 [3209]" strokeweight="2.25pt"/>
                               <v:shape id="Text Box 259" o:spid="_x0000_s1234" type="#_x0000_t202" style="position:absolute;left:4605;top:1727;width:7108;height:2600;visibility:visible;mso-wrap-style:square;v-text-anchor:top" o:gfxdata="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" fillcolor="white [3201]" stroked="f" strokeweight=".5pt">
                                 <v:textbox>
                                   <w:txbxContent>
@@ -19146,7 +19159,7 @@
                               </v:textbox>
                             </v:shape>
                           </v:group>
-                          <v:rect id="Rectangle 265" o:spid="_x0000_s1240" style="position:absolute;left:2588;top:18457;width:52006;height:37973;visibility:visible;mso-wrap-style:square;v-text-anchor:middle" o:gfxdata="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" fillcolor="white [3201]" strokecolor="#70ad47 [3209]" strokeweight="1pt"/>
+                          <v:rect id="Rectangle 265" o:spid="_x0000_s1240" style="position:absolute;left:2588;top:18457;width:52006;height:37973;visibility:visible;mso-wrap-style:square;v-text-anchor:middle" o:gfxdata="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" fillcolor="white [3201]" strokecolor="#70ad47 [3209]" strokeweight="2.25pt"/>
                           <v:shape id="Text Box 266" o:spid="_x0000_s1241" type="#_x0000_t202" style="position:absolute;left:4902;top:17359;width:7255;height:3302;visibility:visible;mso-wrap-style:square;v-text-anchor:top" o:gfxdata="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" fillcolor="white [3201]" stroked="f" strokeweight=".5pt">
                             <v:textbox>
                               <w:txbxContent>
@@ -19262,7 +19275,7 @@
                               </w:txbxContent>
                             </v:textbox>
                           </v:shape>
-                          <v:rect id="Rectangle 273" o:spid="_x0000_s1248" style="position:absolute;left:2588;top:59150;width:52020;height:16746;visibility:visible;mso-wrap-style:square;v-text-anchor:middle" o:gfxdata="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" fillcolor="white [3201]" strokecolor="#70ad47 [3209]" strokeweight="1pt"/>
+                          <v:rect id="Rectangle 273" o:spid="_x0000_s1248" style="position:absolute;left:2588;top:59150;width:52020;height:16746;visibility:visible;mso-wrap-style:square;v-text-anchor:middle" o:gfxdata="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" fillcolor="white [3201]" strokecolor="#70ad47 [3209]" strokeweight="2.25pt"/>
                           <v:shape id="Text Box 274" o:spid="_x0000_s1249" type="#_x0000_t202" style="position:absolute;left:4250;top:57821;width:7658;height:2831;visibility:visible;mso-wrap-style:square;v-text-anchor:top" o:gfxdata="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" fillcolor="white [3212]" stroked="f" strokeweight=".5pt">
                             <v:textbox>
                               <w:txbxContent>
@@ -20105,7 +20118,205 @@
         <mc:AlternateContent>
           <mc:Choice Requires="wps">
             <w:drawing>
-              <wp:anchor distT="0" distB="0" distL="114300" distR="114300" simplePos="0" relativeHeight="251876352" behindDoc="0" locked="0" layoutInCell="1" allowOverlap="1" wp14:anchorId="53975B17" wp14:editId="5C917C25">
+              <wp:anchor distT="0" distB="0" distL="114300" distR="114300" simplePos="0" relativeHeight="251905024" behindDoc="0" locked="0" layoutInCell="1" allowOverlap="1" wp14:anchorId="64767CD8" wp14:editId="5FFA28C5">
+                <wp:simplePos x="0" y="0"/>
+                <wp:positionH relativeFrom="column">
+                  <wp:posOffset>3299819</wp:posOffset>
+                </wp:positionH>
+                <wp:positionV relativeFrom="paragraph">
+                  <wp:posOffset>5483548</wp:posOffset>
+                </wp:positionV>
+                <wp:extent cx="0" cy="784057"/>
+                <wp:effectExtent l="76200" t="38100" r="57150" b="16510"/>
+                <wp:wrapNone/>
+                <wp:docPr id="21" name="Straight Arrow Connector 21"/>
+                <wp:cNvGraphicFramePr/>
+                <a:graphic xmlns:a="http://schemas.openxmlformats.org/drawingml/2006/main">
+                  <a:graphicData uri="http://schemas.microsoft.com/office/word/2010/wordprocessingShape">
+                    <wps:wsp>
+                      <wps:cNvCnPr/>
+                      <wps:spPr>
+                        <a:xfrm flipV="1">
+                          <a:off x="0" y="0"/>
+                          <a:ext cx="0" cy="784057"/>
+                        </a:xfrm>
+                        <a:prstGeom prst="straightConnector1">
+                          <a:avLst/>
+                        </a:prstGeom>
+                        <a:ln>
+                          <a:tailEnd type="triangle"/>
+                        </a:ln>
+                      </wps:spPr>
+                      <wps:style>
+                        <a:lnRef idx="3">
+                          <a:schemeClr val="accent2"/>
+                        </a:lnRef>
+                        <a:fillRef idx="0">
+                          <a:schemeClr val="accent2"/>
+                        </a:fillRef>
+                        <a:effectRef idx="2">
+                          <a:schemeClr val="accent2"/>
+                        </a:effectRef>
+                        <a:fontRef idx="minor">
+                          <a:schemeClr val="tx1"/>
+                        </a:fontRef>
+                      </wps:style>
+                      <wps:bodyPr/>
+                    </wps:wsp>
+                  </a:graphicData>
+                </a:graphic>
+              </wp:anchor>
+            </w:drawing>
+          </mc:Choice>
+          <mc:Fallback>
+            <w:pict>
+              <v:shape w14:anchorId="684C1765" id="Straight Arrow Connector 21" o:spid="_x0000_s1026" type="#_x0000_t32" style="position:absolute;margin-left:259.85pt;margin-top:431.8pt;width:0;height:61.75pt;flip:y;z-index:251905024;visibility:visible;mso-wrap-style:square;mso-wrap-distance-left:9pt;mso-wrap-distance-top:0;mso-wrap-distance-right:9pt;mso-wrap-distance-bottom:0;mso-position-horizontal:absolute;mso-position-horizontal-relative:text;mso-position-vertical:absolute;mso-position-vertical-relative:text" o:gfxdata="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" strokecolor="#ed7d31 [3205]" strokeweight="1.5pt">
+                <v:stroke endarrow="block" joinstyle="miter"/>
+              </v:shape>
+            </w:pict>
+          </mc:Fallback>
+        </mc:AlternateContent>
+      </w:r>
+      <w:r>
+        <w:rPr>
+          <w:noProof/>
+        </w:rPr>
+        <mc:AlternateContent>
+          <mc:Choice Requires="wps">
+            <w:drawing>
+              <wp:anchor distT="0" distB="0" distL="114300" distR="114300" simplePos="0" relativeHeight="251904000" behindDoc="0" locked="0" layoutInCell="1" allowOverlap="1" wp14:anchorId="5AA91557" wp14:editId="0E376451">
+                <wp:simplePos x="0" y="0"/>
+                <wp:positionH relativeFrom="column">
+                  <wp:posOffset>556619</wp:posOffset>
+                </wp:positionH>
+                <wp:positionV relativeFrom="paragraph">
+                  <wp:posOffset>5026289</wp:posOffset>
+                </wp:positionV>
+                <wp:extent cx="692623" cy="0"/>
+                <wp:effectExtent l="0" t="76200" r="12700" b="95250"/>
+                <wp:wrapNone/>
+                <wp:docPr id="20" name="Straight Arrow Connector 20"/>
+                <wp:cNvGraphicFramePr/>
+                <a:graphic xmlns:a="http://schemas.openxmlformats.org/drawingml/2006/main">
+                  <a:graphicData uri="http://schemas.microsoft.com/office/word/2010/wordprocessingShape">
+                    <wps:wsp>
+                      <wps:cNvCnPr/>
+                      <wps:spPr>
+                        <a:xfrm>
+                          <a:off x="0" y="0"/>
+                          <a:ext cx="692623" cy="0"/>
+                        </a:xfrm>
+                        <a:prstGeom prst="straightConnector1">
+                          <a:avLst/>
+                        </a:prstGeom>
+                        <a:ln>
+                          <a:tailEnd type="triangle"/>
+                        </a:ln>
+                      </wps:spPr>
+                      <wps:style>
+                        <a:lnRef idx="3">
+                          <a:schemeClr val="accent2"/>
+                        </a:lnRef>
+                        <a:fillRef idx="0">
+                          <a:schemeClr val="accent2"/>
+                        </a:fillRef>
+                        <a:effectRef idx="2">
+                          <a:schemeClr val="accent2"/>
+                        </a:effectRef>
+                        <a:fontRef idx="minor">
+                          <a:schemeClr val="tx1"/>
+                        </a:fontRef>
+                      </wps:style>
+                      <wps:bodyPr/>
+                    </wps:wsp>
+                  </a:graphicData>
+                </a:graphic>
+              </wp:anchor>
+            </w:drawing>
+          </mc:Choice>
+          <mc:Fallback>
+            <w:pict>
+              <v:shape w14:anchorId="29ED68AE" id="Straight Arrow Connector 20" o:spid="_x0000_s1026" type="#_x0000_t32" style="position:absolute;margin-left:43.85pt;margin-top:395.75pt;width:54.55pt;height:0;z-index:251904000;visibility:visible;mso-wrap-style:square;mso-wrap-distance-left:9pt;mso-wrap-distance-top:0;mso-wrap-distance-right:9pt;mso-wrap-distance-bottom:0;mso-position-horizontal:absolute;mso-position-horizontal-relative:text;mso-position-vertical:absolute;mso-position-vertical-relative:text" o:gfxdata="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" strokecolor="#ed7d31 [3205]" strokeweight="1.5pt">
+                <v:stroke endarrow="block" joinstyle="miter"/>
+              </v:shape>
+            </w:pict>
+          </mc:Fallback>
+        </mc:AlternateContent>
+      </w:r>
+      <w:r>
+        <w:rPr>
+          <w:noProof/>
+        </w:rPr>
+        <mc:AlternateContent>
+          <mc:Choice Requires="wps">
+            <w:drawing>
+              <wp:anchor distT="0" distB="0" distL="114300" distR="114300" simplePos="0" relativeHeight="251902976" behindDoc="0" locked="0" layoutInCell="1" allowOverlap="1" wp14:anchorId="191C0653" wp14:editId="04A4E012">
+                <wp:simplePos x="0" y="0"/>
+                <wp:positionH relativeFrom="column">
+                  <wp:posOffset>521826</wp:posOffset>
+                </wp:positionH>
+                <wp:positionV relativeFrom="paragraph">
+                  <wp:posOffset>4551836</wp:posOffset>
+                </wp:positionV>
+                <wp:extent cx="699027" cy="0"/>
+                <wp:effectExtent l="0" t="76200" r="25400" b="95250"/>
+                <wp:wrapNone/>
+                <wp:docPr id="19" name="Straight Arrow Connector 19"/>
+                <wp:cNvGraphicFramePr/>
+                <a:graphic xmlns:a="http://schemas.openxmlformats.org/drawingml/2006/main">
+                  <a:graphicData uri="http://schemas.microsoft.com/office/word/2010/wordprocessingShape">
+                    <wps:wsp>
+                      <wps:cNvCnPr/>
+                      <wps:spPr>
+                        <a:xfrm>
+                          <a:off x="0" y="0"/>
+                          <a:ext cx="699027" cy="0"/>
+                        </a:xfrm>
+                        <a:prstGeom prst="straightConnector1">
+                          <a:avLst/>
+                        </a:prstGeom>
+                        <a:ln>
+                          <a:tailEnd type="triangle"/>
+                        </a:ln>
+                      </wps:spPr>
+                      <wps:style>
+                        <a:lnRef idx="3">
+                          <a:schemeClr val="accent2"/>
+                        </a:lnRef>
+                        <a:fillRef idx="0">
+                          <a:schemeClr val="accent2"/>
+                        </a:fillRef>
+                        <a:effectRef idx="2">
+                          <a:schemeClr val="accent2"/>
+                        </a:effectRef>
+                        <a:fontRef idx="minor">
+                          <a:schemeClr val="tx1"/>
+                        </a:fontRef>
+                      </wps:style>
+                      <wps:bodyPr/>
+                    </wps:wsp>
+                  </a:graphicData>
+                </a:graphic>
+              </wp:anchor>
+            </w:drawing>
+          </mc:Choice>
+          <mc:Fallback>
+            <w:pict>
+              <v:shape w14:anchorId="18010C1A" id="Straight Arrow Connector 19" o:spid="_x0000_s1026" type="#_x0000_t32" style="position:absolute;margin-left:41.1pt;margin-top:358.4pt;width:55.05pt;height:0;z-index:251902976;visibility:visible;mso-wrap-style:square;mso-wrap-distance-left:9pt;mso-wrap-distance-top:0;mso-wrap-distance-right:9pt;mso-wrap-distance-bottom:0;mso-position-horizontal:absolute;mso-position-horizontal-relative:text;mso-position-vertical:absolute;mso-position-vertical-relative:text" o:gfxdata="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" strokecolor="#ed7d31 [3205]" strokeweight="1.5pt">
+                <v:stroke endarrow="block" joinstyle="miter"/>
+              </v:shape>
+            </w:pict>
+          </mc:Fallback>
+        </mc:AlternateContent>
+      </w:r>
+      <w:r>
+        <w:rPr>
+          <w:noProof/>
+        </w:rPr>
+        <mc:AlternateContent>
+          <mc:Choice Requires="wps">
+            <w:drawing>
+              <wp:anchor distT="0" distB="0" distL="114300" distR="114300" simplePos="0" relativeHeight="251876352" behindDoc="0" locked="0" layoutInCell="1" allowOverlap="1" wp14:anchorId="53975B17" wp14:editId="5ABA7349">
                 <wp:simplePos x="0" y="0"/>
                 <wp:positionH relativeFrom="column">
                   <wp:posOffset>5421098</wp:posOffset>
@@ -20157,7 +20368,7 @@
           </mc:Choice>
           <mc:Fallback>
             <w:pict>
-              <v:shape w14:anchorId="144FFA93" id="Straight Arrow Connector 73" o:spid="_x0000_s1026" type="#_x0000_t32" style="position:absolute;margin-left:426.85pt;margin-top:201.4pt;width:23.8pt;height:0;flip:x;z-index:251876352;visibility:visible;mso-wrap-style:square;mso-wrap-distance-left:9pt;mso-wrap-distance-top:0;mso-wrap-distance-right:9pt;mso-wrap-distance-bottom:0;mso-position-horizontal:absolute;mso-position-horizontal-relative:text;mso-position-vertical:absolute;mso-position-vertical-relative:text" o:gfxdata="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" strokecolor="#4472c4 [3204]" strokeweight="1.5pt">
+              <v:shape w14:anchorId="724A0713" id="Straight Arrow Connector 73" o:spid="_x0000_s1026" type="#_x0000_t32" style="position:absolute;margin-left:426.85pt;margin-top:201.4pt;width:23.8pt;height:0;flip:x;z-index:251876352;visibility:visible;mso-wrap-style:square;mso-wrap-distance-left:9pt;mso-wrap-distance-top:0;mso-wrap-distance-right:9pt;mso-wrap-distance-bottom:0;mso-position-horizontal:absolute;mso-position-horizontal-relative:text;mso-position-vertical:absolute;mso-position-vertical-relative:text" o:gfxdata="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" strokecolor="#4472c4 [3204]" strokeweight="1.5pt">
                 <v:stroke endarrow="block" joinstyle="miter"/>
               </v:shape>
             </w:pict>
@@ -21373,7 +21584,7 @@
         <mc:AlternateContent>
           <mc:Choice Requires="wps">
             <w:drawing>
-              <wp:anchor distT="0" distB="0" distL="114300" distR="114300" simplePos="0" relativeHeight="251789312" behindDoc="0" locked="0" layoutInCell="1" allowOverlap="1" wp14:anchorId="19FFCA3E" wp14:editId="64446FD8">
+              <wp:anchor distT="0" distB="0" distL="114300" distR="114300" simplePos="0" relativeHeight="251789312" behindDoc="0" locked="0" layoutInCell="1" allowOverlap="1" wp14:anchorId="19FFCA3E" wp14:editId="50A027CA">
                 <wp:simplePos x="0" y="0"/>
                 <wp:positionH relativeFrom="column">
                   <wp:posOffset>-147955</wp:posOffset>
@@ -21458,78 +21669,6 @@
                     </w:p>
                   </w:txbxContent>
                 </v:textbox>
-              </v:shape>
-            </w:pict>
-          </mc:Fallback>
-        </mc:AlternateContent>
-      </w:r>
-      <w:r>
-        <w:rPr>
-          <w:noProof/>
-        </w:rPr>
-        <mc:AlternateContent>
-          <mc:Choice Requires="wps">
-            <w:drawing>
-              <wp:anchor distT="0" distB="0" distL="114300" distR="114300" simplePos="0" relativeHeight="251776000" behindDoc="0" locked="0" layoutInCell="1" allowOverlap="1" wp14:anchorId="67195BD5" wp14:editId="2E7E7AEB">
-                <wp:simplePos x="0" y="0"/>
-                <wp:positionH relativeFrom="column">
-                  <wp:posOffset>566450</wp:posOffset>
-                </wp:positionH>
-                <wp:positionV relativeFrom="paragraph">
-                  <wp:posOffset>4524551</wp:posOffset>
-                </wp:positionV>
-                <wp:extent cx="651702" cy="61137"/>
-                <wp:effectExtent l="0" t="19050" r="72390" b="91440"/>
-                <wp:wrapNone/>
-                <wp:docPr id="289" name="Straight Arrow Connector 289"/>
-                <wp:cNvGraphicFramePr/>
-                <a:graphic xmlns:a="http://schemas.openxmlformats.org/drawingml/2006/main">
-                  <a:graphicData uri="http://schemas.microsoft.com/office/word/2010/wordprocessingShape">
-                    <wps:wsp>
-                      <wps:cNvCnPr/>
-                      <wps:spPr>
-                        <a:xfrm>
-                          <a:off x="0" y="0"/>
-                          <a:ext cx="651702" cy="61137"/>
-                        </a:xfrm>
-                        <a:prstGeom prst="straightConnector1">
-                          <a:avLst/>
-                        </a:prstGeom>
-                        <a:ln>
-                          <a:tailEnd type="triangle"/>
-                        </a:ln>
-                      </wps:spPr>
-                      <wps:style>
-                        <a:lnRef idx="3">
-                          <a:schemeClr val="accent2"/>
-                        </a:lnRef>
-                        <a:fillRef idx="0">
-                          <a:schemeClr val="accent2"/>
-                        </a:fillRef>
-                        <a:effectRef idx="2">
-                          <a:schemeClr val="accent2"/>
-                        </a:effectRef>
-                        <a:fontRef idx="minor">
-                          <a:schemeClr val="tx1"/>
-                        </a:fontRef>
-                      </wps:style>
-                      <wps:bodyPr/>
-                    </wps:wsp>
-                  </a:graphicData>
-                </a:graphic>
-                <wp14:sizeRelH relativeFrom="margin">
-                  <wp14:pctWidth>0</wp14:pctWidth>
-                </wp14:sizeRelH>
-                <wp14:sizeRelV relativeFrom="margin">
-                  <wp14:pctHeight>0</wp14:pctHeight>
-                </wp14:sizeRelV>
-              </wp:anchor>
-            </w:drawing>
-          </mc:Choice>
-          <mc:Fallback>
-            <w:pict>
-              <v:shape w14:anchorId="10A51242" id="Straight Arrow Connector 289" o:spid="_x0000_s1026" type="#_x0000_t32" style="position:absolute;margin-left:44.6pt;margin-top:356.25pt;width:51.3pt;height:4.8pt;z-index:251776000;visibility:visible;mso-wrap-style:square;mso-width-percent:0;mso-height-percent:0;mso-wrap-distance-left:9pt;mso-wrap-distance-top:0;mso-wrap-distance-right:9pt;mso-wrap-distance-bottom:0;mso-position-horizontal:absolute;mso-position-horizontal-relative:text;mso-position-vertical:absolute;mso-position-vertical-relative:text;mso-width-percent:0;mso-height-percent:0;mso-width-relative:margin;mso-height-relative:margin" o:gfxdata="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" strokecolor="#ed7d31 [3205]" strokeweight="1.5pt">
-                <v:stroke endarrow="block" joinstyle="miter"/>
               </v:shape>
             </w:pict>
           </mc:Fallback>
@@ -21627,84 +21766,11 @@
       <w:r>
         <w:rPr>
           <w:noProof/>
-          <w:color w:val="4472C4" w:themeColor="accent1"/>
         </w:rPr>
         <mc:AlternateContent>
           <mc:Choice Requires="wps">
             <w:drawing>
-              <wp:anchor distT="0" distB="0" distL="114300" distR="114300" simplePos="0" relativeHeight="251762688" behindDoc="0" locked="0" layoutInCell="1" allowOverlap="1" wp14:anchorId="56771DBD" wp14:editId="3A531C5E">
-                <wp:simplePos x="0" y="0"/>
-                <wp:positionH relativeFrom="column">
-                  <wp:posOffset>547798</wp:posOffset>
-                </wp:positionH>
-                <wp:positionV relativeFrom="paragraph">
-                  <wp:posOffset>4913527</wp:posOffset>
-                </wp:positionV>
-                <wp:extent cx="676364" cy="174414"/>
-                <wp:effectExtent l="0" t="57150" r="0" b="35560"/>
-                <wp:wrapNone/>
-                <wp:docPr id="309" name="Straight Arrow Connector 309"/>
-                <wp:cNvGraphicFramePr/>
-                <a:graphic xmlns:a="http://schemas.openxmlformats.org/drawingml/2006/main">
-                  <a:graphicData uri="http://schemas.microsoft.com/office/word/2010/wordprocessingShape">
-                    <wps:wsp>
-                      <wps:cNvCnPr/>
-                      <wps:spPr>
-                        <a:xfrm flipV="1">
-                          <a:off x="0" y="0"/>
-                          <a:ext cx="676364" cy="174414"/>
-                        </a:xfrm>
-                        <a:prstGeom prst="straightConnector1">
-                          <a:avLst/>
-                        </a:prstGeom>
-                        <a:ln>
-                          <a:tailEnd type="triangle"/>
-                        </a:ln>
-                      </wps:spPr>
-                      <wps:style>
-                        <a:lnRef idx="3">
-                          <a:schemeClr val="accent2"/>
-                        </a:lnRef>
-                        <a:fillRef idx="0">
-                          <a:schemeClr val="accent2"/>
-                        </a:fillRef>
-                        <a:effectRef idx="2">
-                          <a:schemeClr val="accent2"/>
-                        </a:effectRef>
-                        <a:fontRef idx="minor">
-                          <a:schemeClr val="tx1"/>
-                        </a:fontRef>
-                      </wps:style>
-                      <wps:bodyPr/>
-                    </wps:wsp>
-                  </a:graphicData>
-                </a:graphic>
-                <wp14:sizeRelH relativeFrom="margin">
-                  <wp14:pctWidth>0</wp14:pctWidth>
-                </wp14:sizeRelH>
-                <wp14:sizeRelV relativeFrom="margin">
-                  <wp14:pctHeight>0</wp14:pctHeight>
-                </wp14:sizeRelV>
-              </wp:anchor>
-            </w:drawing>
-          </mc:Choice>
-          <mc:Fallback>
-            <w:pict>
-              <v:shape w14:anchorId="522A6309" id="Straight Arrow Connector 309" o:spid="_x0000_s1026" type="#_x0000_t32" style="position:absolute;margin-left:43.15pt;margin-top:386.9pt;width:53.25pt;height:13.75pt;flip:y;z-index:251762688;visibility:visible;mso-wrap-style:square;mso-width-percent:0;mso-height-percent:0;mso-wrap-distance-left:9pt;mso-wrap-distance-top:0;mso-wrap-distance-right:9pt;mso-wrap-distance-bottom:0;mso-position-horizontal:absolute;mso-position-horizontal-relative:text;mso-position-vertical:absolute;mso-position-vertical-relative:text;mso-width-percent:0;mso-height-percent:0;mso-width-relative:margin;mso-height-relative:margin" o:gfxdata="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" strokecolor="#ed7d31 [3205]" strokeweight="1.5pt">
-                <v:stroke endarrow="block" joinstyle="miter"/>
-              </v:shape>
-            </w:pict>
-          </mc:Fallback>
-        </mc:AlternateContent>
-      </w:r>
-      <w:r>
-        <w:rPr>
-          <w:noProof/>
-        </w:rPr>
-        <mc:AlternateContent>
-          <mc:Choice Requires="wps">
-            <w:drawing>
-              <wp:anchor distT="0" distB="0" distL="114300" distR="114300" simplePos="0" relativeHeight="251752448" behindDoc="0" locked="0" layoutInCell="1" allowOverlap="1" wp14:anchorId="376D7A33" wp14:editId="1C491467">
+              <wp:anchor distT="0" distB="0" distL="114300" distR="114300" simplePos="0" relativeHeight="251752448" behindDoc="0" locked="0" layoutInCell="1" allowOverlap="1" wp14:anchorId="376D7A33" wp14:editId="152CD7EF">
                 <wp:simplePos x="0" y="0"/>
                 <wp:positionH relativeFrom="column">
                   <wp:posOffset>-562802</wp:posOffset>
@@ -21778,72 +21844,6 @@
                     </w:p>
                   </w:txbxContent>
                 </v:textbox>
-              </v:shape>
-            </w:pict>
-          </mc:Fallback>
-        </mc:AlternateContent>
-      </w:r>
-      <w:r>
-        <w:rPr>
-          <w:noProof/>
-        </w:rPr>
-        <mc:AlternateContent>
-          <mc:Choice Requires="wps">
-            <w:drawing>
-              <wp:anchor distT="0" distB="0" distL="114300" distR="114300" simplePos="0" relativeHeight="251771904" behindDoc="0" locked="0" layoutInCell="1" allowOverlap="1" wp14:anchorId="36257562" wp14:editId="178D2CDB">
-                <wp:simplePos x="0" y="0"/>
-                <wp:positionH relativeFrom="column">
-                  <wp:posOffset>3234393</wp:posOffset>
-                </wp:positionH>
-                <wp:positionV relativeFrom="paragraph">
-                  <wp:posOffset>5485229</wp:posOffset>
-                </wp:positionV>
-                <wp:extent cx="0" cy="755031"/>
-                <wp:effectExtent l="76200" t="38100" r="57150" b="26035"/>
-                <wp:wrapNone/>
-                <wp:docPr id="301" name="Straight Arrow Connector 301"/>
-                <wp:cNvGraphicFramePr/>
-                <a:graphic xmlns:a="http://schemas.openxmlformats.org/drawingml/2006/main">
-                  <a:graphicData uri="http://schemas.microsoft.com/office/word/2010/wordprocessingShape">
-                    <wps:wsp>
-                      <wps:cNvCnPr/>
-                      <wps:spPr>
-                        <a:xfrm flipV="1">
-                          <a:off x="0" y="0"/>
-                          <a:ext cx="0" cy="755031"/>
-                        </a:xfrm>
-                        <a:prstGeom prst="straightConnector1">
-                          <a:avLst/>
-                        </a:prstGeom>
-                        <a:ln>
-                          <a:tailEnd type="triangle"/>
-                        </a:ln>
-                      </wps:spPr>
-                      <wps:style>
-                        <a:lnRef idx="3">
-                          <a:schemeClr val="accent2"/>
-                        </a:lnRef>
-                        <a:fillRef idx="0">
-                          <a:schemeClr val="accent2"/>
-                        </a:fillRef>
-                        <a:effectRef idx="2">
-                          <a:schemeClr val="accent2"/>
-                        </a:effectRef>
-                        <a:fontRef idx="minor">
-                          <a:schemeClr val="tx1"/>
-                        </a:fontRef>
-                      </wps:style>
-                      <wps:bodyPr/>
-                    </wps:wsp>
-                  </a:graphicData>
-                </a:graphic>
-              </wp:anchor>
-            </w:drawing>
-          </mc:Choice>
-          <mc:Fallback>
-            <w:pict>
-              <v:shape w14:anchorId="577EC829" id="Straight Arrow Connector 301" o:spid="_x0000_s1026" type="#_x0000_t32" style="position:absolute;margin-left:254.7pt;margin-top:431.9pt;width:0;height:59.45pt;flip:y;z-index:251771904;visibility:visible;mso-wrap-style:square;mso-wrap-distance-left:9pt;mso-wrap-distance-top:0;mso-wrap-distance-right:9pt;mso-wrap-distance-bottom:0;mso-position-horizontal:absolute;mso-position-horizontal-relative:text;mso-position-vertical:absolute;mso-position-vertical-relative:text" o:gfxdata="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" strokecolor="#ed7d31 [3205]" strokeweight="1.5pt">
-                <v:stroke endarrow="block" joinstyle="miter"/>
               </v:shape>
             </w:pict>
           </mc:Fallback>
@@ -22240,7 +22240,7 @@
         <v:path o:extrusionok="f" gradientshapeok="t" o:connecttype="rect"/>
         <o:lock v:ext="edit" aspectratio="t"/>
       </v:shapetype>
-      <v:shape id="_x0000_i1219" type="#_x0000_t75" style="width:11.55pt;height:11.55pt" o:bullet="t">
+      <v:shape id="_x0000_i1087" type="#_x0000_t75" style="width:11.2pt;height:11.2pt" o:bullet="t">
         <v:imagedata r:id="rId1" o:title="mso63B5"/>
       </v:shape>
     </w:pict>

</xml_diff>